<commit_message>
create Handlung und an-abmeldung in doku
</commit_message>
<xml_diff>
--- a/Dokumentation/projektADoku.docx
+++ b/Dokumentation/projektADoku.docx
@@ -65,152 +65,304 @@
     </w:p>
     <w:p>
       <w:r>
-        <w:t>Betreuer: Prof.</w:t>
-      </w:r>
-      <w:r>
-        <w:t xml:space="preserve"> Dr. </w:t>
-      </w:r>
+        <w:t xml:space="preserve">Betreuer: Prof. Dr.  Andreas </w:t>
+      </w:r>
+      <w:proofErr w:type="spellStart"/>
+      <w:r>
+        <w:t>Plaß</w:t>
+      </w:r>
+      <w:proofErr w:type="spellEnd"/>
+      <w:r>
+        <w:t xml:space="preserve">       </w:t>
+      </w:r>
+    </w:p>
+    <w:p>
+      <w:r>
+        <w:t xml:space="preserve">05. Jan 2017 </w:t>
+      </w:r>
+    </w:p>
+    <w:p>
+      <w:r>
+        <w:t>Projekt A</w:t>
+      </w:r>
+    </w:p>
+    <w:p>
+      <w:r>
+        <w:t>Studiengang Media Systems (</w:t>
+      </w:r>
+      <w:proofErr w:type="spellStart"/>
+      <w:r>
+        <w:t>B.Sc</w:t>
+      </w:r>
+      <w:proofErr w:type="spellEnd"/>
+      <w:r>
+        <w:t xml:space="preserve">.)  </w:t>
+      </w:r>
+    </w:p>
+    <w:p/>
+    <w:p/>
+    <w:p/>
+    <w:p/>
+    <w:p/>
+    <w:p/>
+    <w:p/>
+    <w:p/>
+    <w:p/>
+    <w:p/>
+    <w:p/>
+    <w:p>
+      <w:r>
+        <w:t xml:space="preserve">———————————————————————————— </w:t>
+      </w:r>
+    </w:p>
+    <w:p>
+      <w:r>
+        <w:t xml:space="preserve">Hochschule für angewandte Wissenschaften Hamburg / </w:t>
+      </w:r>
+    </w:p>
+    <w:p>
+      <w:r>
+        <w:t xml:space="preserve">Hamburg University </w:t>
+      </w:r>
+      <w:proofErr w:type="spellStart"/>
+      <w:r>
+        <w:t>of</w:t>
+      </w:r>
+      <w:proofErr w:type="spellEnd"/>
+      <w:r>
+        <w:t xml:space="preserve"> Applied </w:t>
+      </w:r>
+      <w:proofErr w:type="spellStart"/>
+      <w:r>
+        <w:t>Sciences</w:t>
+      </w:r>
+      <w:proofErr w:type="spellEnd"/>
       <w:r>
         <w:t xml:space="preserve"> </w:t>
       </w:r>
-      <w:r>
-        <w:t xml:space="preserve">Andreas </w:t>
+    </w:p>
+    <w:p>
+      <w:r>
+        <w:t xml:space="preserve">Department Medientechnik </w:t>
+      </w:r>
+    </w:p>
+    <w:p>
+      <w:r>
+        <w:t>Fakultät Design, Medien und Information</w:t>
+      </w:r>
+    </w:p>
+    <w:p/>
+    <w:p/>
+    <w:p/>
+    <w:p/>
+    <w:p/>
+    <w:p/>
+    <w:p/>
+    <w:p/>
+    <w:p/>
+    <w:p/>
+    <w:p/>
+    <w:p/>
+    <w:p/>
+    <w:p/>
+    <w:p/>
+    <w:p/>
+    <w:p/>
+    <w:p/>
+    <w:p/>
+    <w:p/>
+    <w:p/>
+    <w:p/>
+    <w:p/>
+    <w:p/>
+    <w:p/>
+    <w:p/>
+    <w:p/>
+    <w:p/>
+    <w:p/>
+    <w:p/>
+    <w:p/>
+    <w:p/>
+    <w:p/>
+    <w:p/>
+    <w:p>
+      <w:r>
+        <w:lastRenderedPageBreak/>
+        <w:t>1</w:t>
+      </w:r>
+      <w:r>
+        <w:t>. Projekt</w:t>
+      </w:r>
+    </w:p>
+    <w:p>
+      <w:r>
+        <w:t>1.1 Idee</w:t>
+      </w:r>
+    </w:p>
+    <w:p>
+      <w:r>
+        <w:t>In meinem Projekt handelt es sich um ein privates Weblog.</w:t>
+      </w:r>
+      <w:r>
+        <w:t xml:space="preserve"> </w:t>
+      </w:r>
+      <w:r>
+        <w:t>Ein Weblog ist ein Logbuch im Web – ein Web-Tagebuch, in das man Beiträge aller Art hineinschreiben kann. Ein Weblog (kurz Blog) besteht im Grunde aus ganz „normalen” Webseiten, die im Gegensatz zu den gewohnten statischen HTML-Seiten bei jedem Aufruf dynamisch aus einer Datenbank erzeugt werden. Abhängig von den eingebauten dynamischen Elementen kann deshalb eine Blogseite um 12 Uhr 51 anders aussehen als um 12 Uhr 50, ohne dass der Blog-Autor (kurz: Blogger) irgendetwas gemacht hätte (wie z.B. einen neuen Beitrag zu schreiben).</w:t>
+      </w:r>
+    </w:p>
+    <w:p>
+      <w:r>
+        <w:t xml:space="preserve">Der Name </w:t>
+      </w:r>
+      <w:r>
+        <w:t>„</w:t>
       </w:r>
       <w:proofErr w:type="spellStart"/>
       <w:r>
-        <w:t>Plaß</w:t>
+        <w:t>Shablog</w:t>
       </w:r>
       <w:proofErr w:type="spellEnd"/>
       <w:r>
-        <w:t xml:space="preserve">       </w:t>
-      </w:r>
-    </w:p>
-    <w:p>
-      <w:r>
-        <w:t>05. Jan 2017</w:t>
-      </w:r>
-      <w:r>
-        <w:t xml:space="preserve"> </w:t>
-      </w:r>
-    </w:p>
-    <w:p>
-      <w:r>
-        <w:t>Projekt A</w:t>
-      </w:r>
-    </w:p>
-    <w:p>
-      <w:r>
-        <w:t>Studiengang Media Systems (</w:t>
+        <w:t xml:space="preserve">“ ist abgeleitet </w:t>
+      </w:r>
+      <w:r>
+        <w:t>von meinem Vornamen „Shayan“ und das Wort „Blog“</w:t>
+      </w:r>
+      <w:r>
+        <w:t>.</w:t>
+      </w:r>
+    </w:p>
+    <w:p>
+      <w:r>
+        <w:t>1.2 Handlung</w:t>
+      </w:r>
+    </w:p>
+    <w:p>
+      <w:r>
+        <w:t>In meinem Weblog darf</w:t>
+      </w:r>
+      <w:r>
+        <w:t xml:space="preserve"> der User</w:t>
+      </w:r>
+      <w:r>
+        <w:t xml:space="preserve"> sich an/abmelden, </w:t>
+      </w:r>
+      <w:r>
+        <w:t xml:space="preserve">sich </w:t>
+      </w:r>
+      <w:r>
+        <w:t>regiestieren, Bilder hochl</w:t>
+      </w:r>
+      <w:r>
+        <w:t xml:space="preserve">aden bzw. anschauen, Tagesblog lesen und </w:t>
+      </w:r>
+      <w:r>
+        <w:t>sein Kommentar</w:t>
+      </w:r>
+      <w:r>
+        <w:t>(Blog)</w:t>
+      </w:r>
+      <w:r>
+        <w:t xml:space="preserve"> aktualisieren. </w:t>
+      </w:r>
+    </w:p>
+    <w:p>
+      <w:r>
+        <w:t>Der Admin darf noch dazu Tagesblog aktualisieren, von den Users, Username, Kennwort und Emailadresse ändern.</w:t>
+      </w:r>
+    </w:p>
+    <w:p>
+      <w:r>
+        <w:t>Auf jeder Seite b</w:t>
+      </w:r>
+      <w:r>
+        <w:t>efindet sich die Navigationsbar, die dazu dient dem User zu anderen Seiten zu verlinken.</w:t>
+      </w:r>
+    </w:p>
+    <w:p>
+      <w:r>
+        <w:t xml:space="preserve">1.2.1 An-Abmeldung : </w:t>
+      </w:r>
+    </w:p>
+    <w:p>
+      <w:r>
+        <w:t xml:space="preserve">Auf dieser Seite darf der User sich an bzw. abmelden. Sollte er kein Account besitzen wird er durch dem </w:t>
       </w:r>
       <w:proofErr w:type="spellStart"/>
       <w:r>
-        <w:t>B.Sc</w:t>
+        <w:t>Regiestierungslink</w:t>
       </w:r>
       <w:proofErr w:type="spellEnd"/>
       <w:r>
-        <w:t xml:space="preserve">.)  </w:t>
-      </w:r>
-    </w:p>
-    <w:p/>
-    <w:p/>
-    <w:p/>
-    <w:p/>
-    <w:p/>
-    <w:p/>
-    <w:p/>
-    <w:p/>
-    <w:p/>
-    <w:p/>
-    <w:p/>
-    <w:p>
-      <w:r>
-        <w:t xml:space="preserve">———————————————————————————— </w:t>
-      </w:r>
-    </w:p>
-    <w:p>
-      <w:r>
-        <w:t xml:space="preserve">Hochschule für angewandte Wissenschaften Hamburg / </w:t>
-      </w:r>
-    </w:p>
-    <w:p>
-      <w:r>
-        <w:t xml:space="preserve">Hamburg University </w:t>
+        <w:t xml:space="preserve"> zu der </w:t>
       </w:r>
       <w:proofErr w:type="spellStart"/>
       <w:r>
-        <w:t>of</w:t>
+        <w:t>Regiestierungseite</w:t>
       </w:r>
       <w:proofErr w:type="spellEnd"/>
       <w:r>
-        <w:t xml:space="preserve"> Applied </w:t>
+        <w:t xml:space="preserve"> landen. Nach der k</w:t>
+      </w:r>
+      <w:r>
+        <w:t>orrekten Eingabe der verlangende</w:t>
+      </w:r>
+      <w:r>
+        <w:t xml:space="preserve"> Informationen wird sein Account erstellt und der User wird auf der Log-</w:t>
+      </w:r>
+      <w:r>
+        <w:t>In-Seite weitergeleitet um sich mit seinem Account anzumelden.</w:t>
+      </w:r>
+    </w:p>
+    <w:p>
+      <w:r>
+        <w:t>Sollte die Anmeldung fehlerfrei erfolgen wird der User mit einer</w:t>
+      </w:r>
+      <w:r>
+        <w:t xml:space="preserve"> Begrüßung </w:t>
+      </w:r>
+      <w:r>
+        <w:t xml:space="preserve">zu </w:t>
       </w:r>
       <w:proofErr w:type="spellStart"/>
       <w:r>
-        <w:t>Sciences</w:t>
+        <w:t>index.php</w:t>
       </w:r>
       <w:proofErr w:type="spellEnd"/>
       <w:r>
-        <w:t xml:space="preserve"> </w:t>
-      </w:r>
-    </w:p>
-    <w:p>
-      <w:r>
-        <w:t xml:space="preserve">Department Medientechnik </w:t>
-      </w:r>
-    </w:p>
-    <w:p>
-      <w:r>
-        <w:t>Fakultät Design, Medien und Information</w:t>
-      </w:r>
-    </w:p>
-    <w:p/>
-    <w:p/>
-    <w:p/>
-    <w:p/>
-    <w:p/>
-    <w:p/>
-    <w:p/>
-    <w:p/>
-    <w:p/>
-    <w:p/>
-    <w:p/>
-    <w:p/>
-    <w:p/>
-    <w:p/>
-    <w:p/>
-    <w:p/>
-    <w:p/>
-    <w:p/>
-    <w:p/>
-    <w:p/>
-    <w:p/>
-    <w:p/>
-    <w:p/>
-    <w:p/>
-    <w:p/>
-    <w:p/>
-    <w:p/>
-    <w:p/>
-    <w:p/>
-    <w:p/>
-    <w:p/>
-    <w:p/>
-    <w:p/>
-    <w:p>
-      <w:r>
-        <w:lastRenderedPageBreak/>
-        <w:t xml:space="preserve">1. </w:t>
-      </w:r>
-      <w:r>
-        <w:t>Beschreibung der Aufgaben der Software:</w:t>
-      </w:r>
-    </w:p>
-    <w:p>
-      <w:r>
-        <w:t xml:space="preserve"> Benennen Sie die wichtigsten Aufgaben der Software. Der Leser soll erstmal grob verstehen, wie er die Software einordnen kann. Dazu beschreiben sie die 3-4 wichtigsten Anwendungsfälle, jeden mit ca. 3 Sätzen.</w:t>
-      </w:r>
+        <w:t xml:space="preserve"> (Home) weitergeleitet.</w:t>
+      </w:r>
+    </w:p>
+    <w:p>
       <w:bookmarkStart w:id="0" w:name="_GoBack"/>
       <w:bookmarkEnd w:id="0"/>
+      <w:r>
+        <w:t xml:space="preserve"> </w:t>
+      </w:r>
+    </w:p>
+    <w:p>
+      <w:r>
+        <w:t xml:space="preserve">Es können in Zukunft noch mehrere Funktionen hinzugefügt werden, die den Users und Admin weitere </w:t>
+      </w:r>
+      <w:proofErr w:type="spellStart"/>
+      <w:r>
+        <w:t>wünsche</w:t>
+      </w:r>
+      <w:proofErr w:type="spellEnd"/>
+      <w:r>
+        <w:t xml:space="preserve"> erfüllen.</w:t>
+      </w:r>
+    </w:p>
+    <w:p>
+      <w:r>
+        <w:t xml:space="preserve"> </w:t>
+      </w:r>
+    </w:p>
+    <w:p/>
+    <w:p>
+      <w:r>
+        <w:t xml:space="preserve"> Benennen Sie die wichtigsten Aufgaben der Software. Der Leser soll erstmal grob verstehen, wie er die Software einordnen kann. Dazu beschreiben sie die 3-4 wichtigsten Anwendungsfälle, jeden mit ca. 3 Sätzen.</w:t>
+      </w:r>
     </w:p>
     <w:p>
       <w:r>
@@ -239,6 +391,7 @@
     </w:p>
     <w:p>
       <w:r>
+        <w:lastRenderedPageBreak/>
         <w:t xml:space="preserve"> Hier erklären Sie die technische Architektur. Das kann zum Beispiel bedeuten, dass Sie eine Client-Server-Architektur haben (Webserver stellt HTML-Seiten zur Verfügung, Browser ruft sie ab). Es kann auch eine Softwarearchitektur sein (weil Sie z.B. eine Datenbank  verwenden). Es bietet sich an, dafür ein Diagramm zu erstellen – bitte selbst erstellt und kein Screenshot aus dem Internet. </w:t>
       </w:r>
     </w:p>
@@ -304,38 +457,38 @@
     </w:p>
     <w:p>
       <w:r>
+        <w:t xml:space="preserve">Der Umfang soll mindestens fünf Seiten betragen (ohne Bilder betragen, Zeilenabstand in etwa wie in diesem Dokument). </w:t>
+      </w:r>
+    </w:p>
+    <w:p>
+      <w:r>
+        <w:t xml:space="preserve">Wozu dient eine Projektdokumentation? </w:t>
+      </w:r>
+    </w:p>
+    <w:p>
+      <w:r>
+        <w:t xml:space="preserve">Die Projektdokumentation soll Ihr Projekt einer anderen Person erklären. Das ist zunächst mal der Dozent. Aber auch in der Praxis sind solche Dokumentationen wichtig:  </w:t>
+      </w:r>
+    </w:p>
+    <w:p>
+      <w:r>
+        <w:t xml:space="preserve"> Sie wollen ein Projekt von einem Kollege übernehmen (weil der aus der Firma ausgeschieden ist, oder keine Zeit mehr dafür hat) </w:t>
+      </w:r>
+      <w:r>
+        <w:t xml:space="preserve"> Sie wollen ein Projekt fortführen, das Sie selbst vor ein paar Monaten begonnen haben </w:t>
+      </w:r>
+      <w:r>
+        <w:t xml:space="preserve"> Im professionellen Umfeld wollen Sie das Projekt an einen Auftraggeber oder Kunden übergeben </w:t>
+      </w:r>
+    </w:p>
+    <w:p>
+      <w:r>
+        <w:t xml:space="preserve">Haben Sie deshalb beim Schreiben Ihrer Projektdokumentation einen Leser vor Augen, der Ihr Projekt überhaupt nicht kennt. </w:t>
+      </w:r>
+    </w:p>
+    <w:p>
+      <w:r>
         <w:lastRenderedPageBreak/>
-        <w:t xml:space="preserve">Der Umfang soll mindestens fünf Seiten betragen (ohne Bilder betragen, Zeilenabstand in etwa wie in diesem Dokument). </w:t>
-      </w:r>
-    </w:p>
-    <w:p>
-      <w:r>
-        <w:t xml:space="preserve">Wozu dient eine Projektdokumentation? </w:t>
-      </w:r>
-    </w:p>
-    <w:p>
-      <w:r>
-        <w:t xml:space="preserve">Die Projektdokumentation soll Ihr Projekt einer anderen Person erklären. Das ist zunächst mal der Dozent. Aber auch in der Praxis sind solche Dokumentationen wichtig:  </w:t>
-      </w:r>
-    </w:p>
-    <w:p>
-      <w:r>
-        <w:t xml:space="preserve"> Sie wollen ein Projekt von einem Kollege übernehmen (weil der aus der Firma ausgeschieden ist, oder keine Zeit mehr dafür hat) </w:t>
-      </w:r>
-      <w:r>
-        <w:t xml:space="preserve"> Sie wollen ein Projekt fortführen, das Sie selbst vor ein paar Monaten begonnen haben </w:t>
-      </w:r>
-      <w:r>
-        <w:t xml:space="preserve"> Im professionellen Umfeld wollen Sie das Projekt an einen Auftraggeber oder Kunden übergeben </w:t>
-      </w:r>
-    </w:p>
-    <w:p>
-      <w:r>
-        <w:t xml:space="preserve">Haben Sie deshalb beim Schreiben Ihrer Projektdokumentation einen Leser vor Augen, der Ihr Projekt überhaupt nicht kennt. </w:t>
-      </w:r>
-    </w:p>
-    <w:p>
-      <w:r>
         <w:t xml:space="preserve">Ein  weiterer Aspekt: am Ende Ihres Studiums schreiben Sie eine schriftliche Arbeit von 50-60 Seiten Umfang. Das Schreiben der Dokumentation ist eine gute Vorübung. </w:t>
       </w:r>
     </w:p>
@@ -847,6 +1000,10 @@
   <w:style w:type="paragraph" w:default="1" w:styleId="Standard">
     <w:name w:val="Normal"/>
     <w:qFormat/>
+    <w:rsid w:val="00246E9D"/>
+    <w:rPr>
+      <w:rFonts w:ascii="Arial" w:hAnsi="Arial"/>
+    </w:rPr>
   </w:style>
   <w:style w:type="character" w:default="1" w:styleId="Absatz-Standardschriftart">
     <w:name w:val="Default Paragraph Font"/>
@@ -1223,7 +1380,7 @@
 </file>
 
 <file path=customXml/itemProps1.xml><?xml version="1.0" encoding="utf-8"?>
-<ds:datastoreItem xmlns:ds="http://schemas.openxmlformats.org/officeDocument/2006/customXml" ds:itemID="{92B9F3F7-3B0C-4130-899F-A402C7E9ED40}">
+<ds:datastoreItem xmlns:ds="http://schemas.openxmlformats.org/officeDocument/2006/customXml" ds:itemID="{1E525597-CAEF-439B-8148-BE9BF3381510}">
   <ds:schemaRefs>
     <ds:schemaRef ds:uri="http://schemas.openxmlformats.org/officeDocument/2006/bibliography"/>
   </ds:schemaRefs>

</xml_diff>

<commit_message>
create index-Handlung in doku
</commit_message>
<xml_diff>
--- a/Dokumentation/projektADoku.docx
+++ b/Dokumentation/projektADoku.docx
@@ -281,7 +281,10 @@
     </w:p>
     <w:p>
       <w:r>
-        <w:t xml:space="preserve">1.2.1 An-Abmeldung : </w:t>
+        <w:t xml:space="preserve">1.2.1 </w:t>
+      </w:r>
+      <w:r>
+        <w:t>An-Abmeldung</w:t>
       </w:r>
     </w:p>
     <w:p>
@@ -334,30 +337,56 @@
       </w:r>
     </w:p>
     <w:p>
+      <w:r>
+        <w:t>1.2.2 Home</w:t>
+      </w:r>
+      <w:r>
+        <w:t xml:space="preserve"> </w:t>
+      </w:r>
+    </w:p>
+    <w:p>
+      <w:r>
+        <w:t>Wird die Seite zum ersten Mal aufgerufen, erscheint ein JavaScript-Alert zur Begrüßen zu der Seite. Es wird dann direkt durch „</w:t>
+      </w:r>
+      <w:proofErr w:type="spellStart"/>
+      <w:r>
+        <w:t>session</w:t>
+      </w:r>
+      <w:proofErr w:type="spellEnd"/>
+      <w:r>
+        <w:t>“ ausgeschaltet damit der User nicht jedes Mal wenn er die Home-Seite aufruft ein Begrüßung bekommt.</w:t>
+      </w:r>
+    </w:p>
+    <w:p>
+      <w:r>
+        <w:t>Ist man angemeldet, erscheint dann eine Begrüßung zu der angemeldeten Person und eine Tabelle in dem der Username und der dazugehöriger Kommentar des Users.</w:t>
+      </w:r>
+    </w:p>
+    <w:p>
+      <w:r>
+        <w:t>Allerdings wird der Satz des Tages, der durch Admin aktualisiert wird in der Mitte dargestellt.</w:t>
+      </w:r>
       <w:bookmarkStart w:id="0" w:name="_GoBack"/>
       <w:bookmarkEnd w:id="0"/>
+    </w:p>
+    <w:p>
+      <w:r>
+        <w:t xml:space="preserve">Es können in Zukunft noch mehrere Funktionen hinzugefügt werden, die den Users und Admin weitere </w:t>
+      </w:r>
+      <w:proofErr w:type="spellStart"/>
+      <w:r>
+        <w:t>wünsche</w:t>
+      </w:r>
+      <w:proofErr w:type="spellEnd"/>
+      <w:r>
+        <w:t xml:space="preserve"> erfüllen.</w:t>
+      </w:r>
+    </w:p>
+    <w:p>
       <w:r>
         <w:t xml:space="preserve"> </w:t>
       </w:r>
     </w:p>
-    <w:p>
-      <w:r>
-        <w:t xml:space="preserve">Es können in Zukunft noch mehrere Funktionen hinzugefügt werden, die den Users und Admin weitere </w:t>
-      </w:r>
-      <w:proofErr w:type="spellStart"/>
-      <w:r>
-        <w:t>wünsche</w:t>
-      </w:r>
-      <w:proofErr w:type="spellEnd"/>
-      <w:r>
-        <w:t xml:space="preserve"> erfüllen.</w:t>
-      </w:r>
-    </w:p>
-    <w:p>
-      <w:r>
-        <w:t xml:space="preserve"> </w:t>
-      </w:r>
-    </w:p>
     <w:p/>
     <w:p>
       <w:r>
@@ -371,6 +400,7 @@
     </w:p>
     <w:p>
       <w:r>
+        <w:lastRenderedPageBreak/>
         <w:t xml:space="preserve">Was ist erforderlich, damit Ihre Software auf einem neuen Gerät installiert wird (muss ein Server eingerichtet werden, ist eine virtuelle Laufzeitumgebung erforderlich, müssen Umgebungsvariablen eingestellt werden, … all diese Fragen sollten beantwortet werden).  </w:t>
       </w:r>
     </w:p>
@@ -391,82 +421,82 @@
     </w:p>
     <w:p>
       <w:r>
+        <w:t xml:space="preserve"> Hier erklären Sie die technische Architektur. Das kann zum Beispiel bedeuten, dass Sie eine Client-Server-Architektur haben (Webserver stellt HTML-Seiten zur Verfügung, Browser ruft sie ab). Es kann auch eine Softwarearchitektur sein (weil Sie z.B. eine Datenbank  verwenden). Es bietet sich an, dafür ein Diagramm zu erstellen – bitte selbst erstellt und kein Screenshot aus dem Internet. </w:t>
+      </w:r>
+    </w:p>
+    <w:p>
+      <w:r>
+        <w:t xml:space="preserve"> 5. Beschreibung eines technischen Teilaspektes: </w:t>
+      </w:r>
+    </w:p>
+    <w:p>
+      <w:r>
+        <w:t>Wenn Sie einen bestimmten Algorithmus entwickelt haben, oder eine bestimmte Berechnung durchführen, oder wenn es ein anderes wichtiges technisches Detail gibt, beschreiben sie es bitte.</w:t>
+      </w:r>
+    </w:p>
+    <w:p>
+      <w:r>
+        <w:t xml:space="preserve"> 6. Fazit, Auswertung:</w:t>
+      </w:r>
+    </w:p>
+    <w:p>
+      <w:r>
+        <w:t xml:space="preserve"> welche Dinge sind noch unvollendet, wo gibt es noch Baustellen, wo sind Sie vom ursprünglichen Plan abgewichen?</w:t>
+      </w:r>
+    </w:p>
+    <w:p/>
+    <w:p/>
+    <w:p/>
+    <w:p/>
+    <w:p/>
+    <w:p/>
+    <w:p/>
+    <w:p/>
+    <w:p/>
+    <w:p/>
+    <w:p>
+      <w:r>
+        <w:t xml:space="preserve">Ihre Aufgabe: </w:t>
+      </w:r>
+    </w:p>
+    <w:p>
+      <w:r>
+        <w:t xml:space="preserve">Erstellen Sie eine Projektdokumentation zu Ihrem Projekt 1. Sie soll beinhalten: </w:t>
+      </w:r>
+    </w:p>
+    <w:p>
+      <w:r>
+        <w:t xml:space="preserve"> Aufgabenbeschreibung </w:t>
+      </w:r>
+      <w:r>
+        <w:t xml:space="preserve"> Installationsanleitung </w:t>
+      </w:r>
+      <w:r>
+        <w:t xml:space="preserve"> Bedienungsanleitung </w:t>
+      </w:r>
+      <w:r>
+        <w:t xml:space="preserve"> Systemarchitektur </w:t>
+      </w:r>
+      <w:r>
+        <w:t xml:space="preserve"> Detailliertere Beschreibung eines technischen Aspektes </w:t>
+      </w:r>
+      <w:r>
+        <w:t xml:space="preserve"> Projektauswertung </w:t>
+      </w:r>
+    </w:p>
+    <w:p>
+      <w:r>
+        <w:t xml:space="preserve">Der Umfang soll mindestens fünf Seiten betragen (ohne Bilder betragen, Zeilenabstand in etwa wie in diesem Dokument). </w:t>
+      </w:r>
+    </w:p>
+    <w:p>
+      <w:r>
+        <w:t xml:space="preserve">Wozu dient eine Projektdokumentation? </w:t>
+      </w:r>
+    </w:p>
+    <w:p>
+      <w:r>
         <w:lastRenderedPageBreak/>
-        <w:t xml:space="preserve"> Hier erklären Sie die technische Architektur. Das kann zum Beispiel bedeuten, dass Sie eine Client-Server-Architektur haben (Webserver stellt HTML-Seiten zur Verfügung, Browser ruft sie ab). Es kann auch eine Softwarearchitektur sein (weil Sie z.B. eine Datenbank  verwenden). Es bietet sich an, dafür ein Diagramm zu erstellen – bitte selbst erstellt und kein Screenshot aus dem Internet. </w:t>
-      </w:r>
-    </w:p>
-    <w:p>
-      <w:r>
-        <w:t xml:space="preserve"> 5. Beschreibung eines technischen Teilaspektes: </w:t>
-      </w:r>
-    </w:p>
-    <w:p>
-      <w:r>
-        <w:t>Wenn Sie einen bestimmten Algorithmus entwickelt haben, oder eine bestimmte Berechnung durchführen, oder wenn es ein anderes wichtiges technisches Detail gibt, beschreiben sie es bitte.</w:t>
-      </w:r>
-    </w:p>
-    <w:p>
-      <w:r>
-        <w:t xml:space="preserve"> 6. Fazit, Auswertung:</w:t>
-      </w:r>
-    </w:p>
-    <w:p>
-      <w:r>
-        <w:t xml:space="preserve"> welche Dinge sind noch unvollendet, wo gibt es noch Baustellen, wo sind Sie vom ursprünglichen Plan abgewichen?</w:t>
-      </w:r>
-    </w:p>
-    <w:p/>
-    <w:p/>
-    <w:p/>
-    <w:p/>
-    <w:p/>
-    <w:p/>
-    <w:p/>
-    <w:p/>
-    <w:p/>
-    <w:p/>
-    <w:p>
-      <w:r>
-        <w:t xml:space="preserve">Ihre Aufgabe: </w:t>
-      </w:r>
-    </w:p>
-    <w:p>
-      <w:r>
-        <w:t xml:space="preserve">Erstellen Sie eine Projektdokumentation zu Ihrem Projekt 1. Sie soll beinhalten: </w:t>
-      </w:r>
-    </w:p>
-    <w:p>
-      <w:r>
-        <w:t xml:space="preserve"> Aufgabenbeschreibung </w:t>
-      </w:r>
-      <w:r>
-        <w:t xml:space="preserve"> Installationsanleitung </w:t>
-      </w:r>
-      <w:r>
-        <w:t xml:space="preserve"> Bedienungsanleitung </w:t>
-      </w:r>
-      <w:r>
-        <w:t xml:space="preserve"> Systemarchitektur </w:t>
-      </w:r>
-      <w:r>
-        <w:t xml:space="preserve"> Detailliertere Beschreibung eines technischen Aspektes </w:t>
-      </w:r>
-      <w:r>
-        <w:t xml:space="preserve"> Projektauswertung </w:t>
-      </w:r>
-    </w:p>
-    <w:p>
-      <w:r>
-        <w:t xml:space="preserve">Der Umfang soll mindestens fünf Seiten betragen (ohne Bilder betragen, Zeilenabstand in etwa wie in diesem Dokument). </w:t>
-      </w:r>
-    </w:p>
-    <w:p>
-      <w:r>
-        <w:t xml:space="preserve">Wozu dient eine Projektdokumentation? </w:t>
-      </w:r>
-    </w:p>
-    <w:p>
-      <w:r>
         <w:t xml:space="preserve">Die Projektdokumentation soll Ihr Projekt einer anderen Person erklären. Das ist zunächst mal der Dozent. Aber auch in der Praxis sind solche Dokumentationen wichtig:  </w:t>
       </w:r>
     </w:p>
@@ -488,7 +518,6 @@
     </w:p>
     <w:p>
       <w:r>
-        <w:lastRenderedPageBreak/>
         <w:t xml:space="preserve">Ein  weiterer Aspekt: am Ende Ihres Studiums schreiben Sie eine schriftliche Arbeit von 50-60 Seiten Umfang. Das Schreiben der Dokumentation ist eine gute Vorübung. </w:t>
       </w:r>
     </w:p>
@@ -1380,7 +1409,7 @@
 </file>
 
 <file path=customXml/itemProps1.xml><?xml version="1.0" encoding="utf-8"?>
-<ds:datastoreItem xmlns:ds="http://schemas.openxmlformats.org/officeDocument/2006/customXml" ds:itemID="{1E525597-CAEF-439B-8148-BE9BF3381510}">
+<ds:datastoreItem xmlns:ds="http://schemas.openxmlformats.org/officeDocument/2006/customXml" ds:itemID="{B0A212F6-0261-4055-9638-EDA0E5C975BE}">
   <ds:schemaRefs>
     <ds:schemaRef ds:uri="http://schemas.openxmlformats.org/officeDocument/2006/bibliography"/>
   </ds:schemaRefs>

</xml_diff>

<commit_message>
create einstellung-Handlung in doku
</commit_message>
<xml_diff>
--- a/Dokumentation/projektADoku.docx
+++ b/Dokumentation/projektADoku.docx
@@ -366,11 +366,45 @@
       <w:r>
         <w:t>Allerdings wird der Satz des Tages, der durch Admin aktualisiert wird in der Mitte dargestellt.</w:t>
       </w:r>
+    </w:p>
+    <w:p>
+      <w:r>
+        <w:t>1.2.3 Einstellung</w:t>
+      </w:r>
+    </w:p>
+    <w:p>
+      <w:r>
+        <w:t xml:space="preserve">Nach Aufruf die Einstellung-Seite wird zuerst die Log-In-Status überprüft. Sollte der User nicht angemeldet sein erscheint ein JavaScript-Alert, das dem User die Wahl zwischen Anmelden und zurück zum Home-Screen freilässt. </w:t>
+      </w:r>
+    </w:p>
+    <w:p>
+      <w:r>
+        <w:t xml:space="preserve">Ist der User hingegen angemeldet folgt der nächste Test um zu checken ob </w:t>
+      </w:r>
+      <w:r>
+        <w:t>die angemeldete Person der Administrator oder ein normaler User entspricht.</w:t>
+      </w:r>
+    </w:p>
+    <w:p>
+      <w:r>
+        <w:t>Im Falle des Users, wird eine Tabelle mit allen Informationen über den User angezeigt und der User darf sein Kommentar aktualisieren.</w:t>
+      </w:r>
+    </w:p>
+    <w:p>
+      <w:r>
+        <w:t>Im Falle des Administrators, erscheint eine Tabelle mit allen regiestierenden und der Admin ist bevollmächtigt von jedem User Username, Kennwort und die Emailadresse zu ändern.</w:t>
+      </w:r>
       <w:bookmarkStart w:id="0" w:name="_GoBack"/>
       <w:bookmarkEnd w:id="0"/>
     </w:p>
     <w:p>
       <w:r>
+        <w:lastRenderedPageBreak/>
+        <w:t xml:space="preserve">  </w:t>
+      </w:r>
+    </w:p>
+    <w:p>
+      <w:r>
         <w:t xml:space="preserve">Es können in Zukunft noch mehrere Funktionen hinzugefügt werden, die den Users und Admin weitere </w:t>
       </w:r>
       <w:proofErr w:type="spellStart"/>
@@ -400,62 +434,62 @@
     </w:p>
     <w:p>
       <w:r>
+        <w:t xml:space="preserve">Was ist erforderlich, damit Ihre Software auf einem neuen Gerät installiert wird (muss ein Server eingerichtet werden, ist eine virtuelle Laufzeitumgebung erforderlich, müssen Umgebungsvariablen eingestellt werden, … all diese Fragen sollten beantwortet werden).  </w:t>
+      </w:r>
+    </w:p>
+    <w:p>
+      <w:r>
+        <w:t xml:space="preserve">3. Bedienungsanleitung: </w:t>
+      </w:r>
+    </w:p>
+    <w:p>
+      <w:r>
+        <w:t>Wie wird Ihre Software bedient. Beschreiben Sie dies. Sie dürfen natürlich Screenshots verwenden, die werden aber von der Mindest-Seitenanzahl subtrahiert.</w:t>
+      </w:r>
+    </w:p>
+    <w:p>
+      <w:r>
+        <w:t xml:space="preserve"> 4. Systemarchitektur:</w:t>
+      </w:r>
+    </w:p>
+    <w:p>
+      <w:r>
+        <w:t xml:space="preserve"> Hier erklären Sie die technische Architektur. Das kann zum Beispiel bedeuten, dass Sie eine Client-Server-Architektur haben (Webserver stellt HTML-Seiten zur Verfügung, Browser ruft sie ab). Es kann auch eine Softwarearchitektur sein (weil Sie z.B. eine Datenbank  verwenden). Es bietet sich an, dafür ein Diagramm zu erstellen – bitte selbst erstellt und kein Screenshot aus dem Internet. </w:t>
+      </w:r>
+    </w:p>
+    <w:p>
+      <w:r>
+        <w:t xml:space="preserve"> 5. Beschreibung eines technischen Teilaspektes: </w:t>
+      </w:r>
+    </w:p>
+    <w:p>
+      <w:r>
+        <w:t>Wenn Sie einen bestimmten Algorithmus entwickelt haben, oder eine bestimmte Berechnung durchführen, oder wenn es ein anderes wichtiges technisches Detail gibt, beschreiben sie es bitte.</w:t>
+      </w:r>
+    </w:p>
+    <w:p>
+      <w:r>
+        <w:t xml:space="preserve"> 6. Fazit, Auswertung:</w:t>
+      </w:r>
+    </w:p>
+    <w:p>
+      <w:r>
+        <w:t xml:space="preserve"> welche Dinge sind noch unvollendet, wo gibt es noch Baustellen, wo sind Sie vom ursprünglichen Plan abgewichen?</w:t>
+      </w:r>
+    </w:p>
+    <w:p/>
+    <w:p/>
+    <w:p/>
+    <w:p/>
+    <w:p/>
+    <w:p/>
+    <w:p/>
+    <w:p/>
+    <w:p/>
+    <w:p/>
+    <w:p>
+      <w:r>
         <w:lastRenderedPageBreak/>
-        <w:t xml:space="preserve">Was ist erforderlich, damit Ihre Software auf einem neuen Gerät installiert wird (muss ein Server eingerichtet werden, ist eine virtuelle Laufzeitumgebung erforderlich, müssen Umgebungsvariablen eingestellt werden, … all diese Fragen sollten beantwortet werden).  </w:t>
-      </w:r>
-    </w:p>
-    <w:p>
-      <w:r>
-        <w:t xml:space="preserve">3. Bedienungsanleitung: </w:t>
-      </w:r>
-    </w:p>
-    <w:p>
-      <w:r>
-        <w:t>Wie wird Ihre Software bedient. Beschreiben Sie dies. Sie dürfen natürlich Screenshots verwenden, die werden aber von der Mindest-Seitenanzahl subtrahiert.</w:t>
-      </w:r>
-    </w:p>
-    <w:p>
-      <w:r>
-        <w:t xml:space="preserve"> 4. Systemarchitektur:</w:t>
-      </w:r>
-    </w:p>
-    <w:p>
-      <w:r>
-        <w:t xml:space="preserve"> Hier erklären Sie die technische Architektur. Das kann zum Beispiel bedeuten, dass Sie eine Client-Server-Architektur haben (Webserver stellt HTML-Seiten zur Verfügung, Browser ruft sie ab). Es kann auch eine Softwarearchitektur sein (weil Sie z.B. eine Datenbank  verwenden). Es bietet sich an, dafür ein Diagramm zu erstellen – bitte selbst erstellt und kein Screenshot aus dem Internet. </w:t>
-      </w:r>
-    </w:p>
-    <w:p>
-      <w:r>
-        <w:t xml:space="preserve"> 5. Beschreibung eines technischen Teilaspektes: </w:t>
-      </w:r>
-    </w:p>
-    <w:p>
-      <w:r>
-        <w:t>Wenn Sie einen bestimmten Algorithmus entwickelt haben, oder eine bestimmte Berechnung durchführen, oder wenn es ein anderes wichtiges technisches Detail gibt, beschreiben sie es bitte.</w:t>
-      </w:r>
-    </w:p>
-    <w:p>
-      <w:r>
-        <w:t xml:space="preserve"> 6. Fazit, Auswertung:</w:t>
-      </w:r>
-    </w:p>
-    <w:p>
-      <w:r>
-        <w:t xml:space="preserve"> welche Dinge sind noch unvollendet, wo gibt es noch Baustellen, wo sind Sie vom ursprünglichen Plan abgewichen?</w:t>
-      </w:r>
-    </w:p>
-    <w:p/>
-    <w:p/>
-    <w:p/>
-    <w:p/>
-    <w:p/>
-    <w:p/>
-    <w:p/>
-    <w:p/>
-    <w:p/>
-    <w:p/>
-    <w:p>
-      <w:r>
         <w:t xml:space="preserve">Ihre Aufgabe: </w:t>
       </w:r>
     </w:p>
@@ -496,7 +530,6 @@
     </w:p>
     <w:p>
       <w:r>
-        <w:lastRenderedPageBreak/>
         <w:t xml:space="preserve">Die Projektdokumentation soll Ihr Projekt einer anderen Person erklären. Das ist zunächst mal der Dozent. Aber auch in der Praxis sind solche Dokumentationen wichtig:  </w:t>
       </w:r>
     </w:p>
@@ -1409,7 +1442,7 @@
 </file>
 
 <file path=customXml/itemProps1.xml><?xml version="1.0" encoding="utf-8"?>
-<ds:datastoreItem xmlns:ds="http://schemas.openxmlformats.org/officeDocument/2006/customXml" ds:itemID="{B0A212F6-0261-4055-9638-EDA0E5C975BE}">
+<ds:datastoreItem xmlns:ds="http://schemas.openxmlformats.org/officeDocument/2006/customXml" ds:itemID="{E8E161D2-4203-4DB3-9F71-C9F32F452D05}">
   <ds:schemaRefs>
     <ds:schemaRef ds:uri="http://schemas.openxmlformats.org/officeDocument/2006/bibliography"/>
   </ds:schemaRefs>

</xml_diff>

<commit_message>
create photos/videos-Handlung in doku
</commit_message>
<xml_diff>
--- a/Dokumentation/projektADoku.docx
+++ b/Dokumentation/projektADoku.docx
@@ -392,35 +392,81 @@
     </w:p>
     <w:p>
       <w:r>
+        <w:lastRenderedPageBreak/>
         <w:t>Im Falle des Administrators, erscheint eine Tabelle mit allen regiestierenden und der Admin ist bevollmächtigt von jedem User Username, Kennwort und die Emailadresse zu ändern.</w:t>
+      </w:r>
+    </w:p>
+    <w:p>
+      <w:r>
+        <w:t xml:space="preserve">1.2.4 </w:t>
+      </w:r>
+      <w:proofErr w:type="spellStart"/>
+      <w:r>
+        <w:t>Photos</w:t>
+      </w:r>
+      <w:proofErr w:type="spellEnd"/>
+      <w:r>
+        <w:t>/Videos</w:t>
+      </w:r>
+    </w:p>
+    <w:p>
+      <w:r>
+        <w:t>Auf dieser Seite werden die hochgeladene Bilder in einer Tabelle dargestellt. Die Bilder können auf der Home-Seite hochgeladen werden. Sollte „</w:t>
+      </w:r>
+      <w:proofErr w:type="spellStart"/>
+      <w:r>
+        <w:t>upload.php</w:t>
+      </w:r>
+      <w:proofErr w:type="spellEnd"/>
+      <w:r>
+        <w:t xml:space="preserve">“ keine Fehler melden landet das hochgeladenes Bild in dem Upload-datei und mit Aufruf der </w:t>
+      </w:r>
+      <w:proofErr w:type="spellStart"/>
+      <w:r>
+        <w:t>photos.php</w:t>
+      </w:r>
+      <w:proofErr w:type="spellEnd"/>
+      <w:r>
+        <w:t xml:space="preserve"> werden die Bilder von diesem Datei geholt.</w:t>
+      </w:r>
+    </w:p>
+    <w:p>
+      <w:r>
+        <w:t>Zur Zeit, ist Videos-</w:t>
+      </w:r>
+      <w:proofErr w:type="spellStart"/>
+      <w:r>
+        <w:t>function</w:t>
+      </w:r>
+      <w:proofErr w:type="spellEnd"/>
+      <w:r>
+        <w:t xml:space="preserve"> nicht fertiggestellt. </w:t>
+      </w:r>
+      <w:r>
+        <w:t>Es können</w:t>
+      </w:r>
+      <w:r>
+        <w:t xml:space="preserve"> jedoch</w:t>
+      </w:r>
+      <w:r>
+        <w:t xml:space="preserve"> in Zukunft noch mehrere Funktionen hinzugefügt werden, die den Users und Admin weitere </w:t>
+      </w:r>
+      <w:proofErr w:type="spellStart"/>
+      <w:r>
+        <w:t>wünsche</w:t>
+      </w:r>
+      <w:proofErr w:type="spellEnd"/>
+      <w:r>
+        <w:t xml:space="preserve"> erfüllen.</w:t>
+      </w:r>
+    </w:p>
+    <w:p>
+      <w:r>
+        <w:t xml:space="preserve"> </w:t>
       </w:r>
       <w:bookmarkStart w:id="0" w:name="_GoBack"/>
       <w:bookmarkEnd w:id="0"/>
     </w:p>
-    <w:p>
-      <w:r>
-        <w:lastRenderedPageBreak/>
-        <w:t xml:space="preserve">  </w:t>
-      </w:r>
-    </w:p>
-    <w:p>
-      <w:r>
-        <w:t xml:space="preserve">Es können in Zukunft noch mehrere Funktionen hinzugefügt werden, die den Users und Admin weitere </w:t>
-      </w:r>
-      <w:proofErr w:type="spellStart"/>
-      <w:r>
-        <w:t>wünsche</w:t>
-      </w:r>
-      <w:proofErr w:type="spellEnd"/>
-      <w:r>
-        <w:t xml:space="preserve"> erfüllen.</w:t>
-      </w:r>
-    </w:p>
-    <w:p>
-      <w:r>
-        <w:t xml:space="preserve"> </w:t>
-      </w:r>
-    </w:p>
     <w:p/>
     <w:p>
       <w:r>
@@ -489,7 +535,6 @@
     <w:p/>
     <w:p>
       <w:r>
-        <w:lastRenderedPageBreak/>
         <w:t xml:space="preserve">Ihre Aufgabe: </w:t>
       </w:r>
     </w:p>
@@ -1442,7 +1487,7 @@
 </file>
 
 <file path=customXml/itemProps1.xml><?xml version="1.0" encoding="utf-8"?>
-<ds:datastoreItem xmlns:ds="http://schemas.openxmlformats.org/officeDocument/2006/customXml" ds:itemID="{E8E161D2-4203-4DB3-9F71-C9F32F452D05}">
+<ds:datastoreItem xmlns:ds="http://schemas.openxmlformats.org/officeDocument/2006/customXml" ds:itemID="{8E5EDD84-2DDA-4F58-A1EE-BE9B1F97B8E2}">
   <ds:schemaRefs>
     <ds:schemaRef ds:uri="http://schemas.openxmlformats.org/officeDocument/2006/bibliography"/>
   </ds:schemaRefs>

</xml_diff>

<commit_message>
Beschreibung eines technischen Teilaspektes
</commit_message>
<xml_diff>
--- a/Dokumentation/projektADoku.docx
+++ b/Dokumentation/projektADoku.docx
@@ -1092,18 +1092,1235 @@
     </w:p>
     <w:p>
       <w:r>
-        <w:t xml:space="preserve"> 5. Beschreibung </w:t>
+        <w:t xml:space="preserve"> 5. </w:t>
+      </w:r>
+      <w:bookmarkStart w:id="0" w:name="_GoBack"/>
+      <w:r>
+        <w:t xml:space="preserve">Beschreibung </w:t>
       </w:r>
       <w:r>
         <w:t>eines technischen Teilaspektes</w:t>
       </w:r>
-    </w:p>
-    <w:p>
-      <w:bookmarkStart w:id="0" w:name="_GoBack"/>
       <w:bookmarkEnd w:id="0"/>
     </w:p>
     <w:p>
-      <w:r>
+      <w:proofErr w:type="spellStart"/>
+      <w:r>
+        <w:t>Microservices_de</w:t>
+      </w:r>
+      <w:proofErr w:type="spellEnd"/>
+      <w:r>
+        <w:t>/</w:t>
+      </w:r>
+      <w:proofErr w:type="spellStart"/>
+      <w:r>
+        <w:t>dbConfig.php</w:t>
+      </w:r>
+      <w:proofErr w:type="spellEnd"/>
+      <w:r>
+        <w:t>&gt;&gt;</w:t>
+      </w:r>
+      <w:proofErr w:type="spellStart"/>
+      <w:r>
+        <w:t>up</w:t>
+      </w:r>
+      <w:r>
+        <w:t>dateData</w:t>
+      </w:r>
+      <w:proofErr w:type="spellEnd"/>
+      <w:r>
+        <w:t>($</w:t>
+      </w:r>
+      <w:proofErr w:type="spellStart"/>
+      <w:r>
+        <w:t>uname</w:t>
+      </w:r>
+      <w:proofErr w:type="spellEnd"/>
+      <w:r>
+        <w:t>, $</w:t>
+      </w:r>
+      <w:proofErr w:type="spellStart"/>
+      <w:r>
+        <w:t>eMail</w:t>
+      </w:r>
+      <w:proofErr w:type="spellEnd"/>
+      <w:r>
+        <w:t>, $kenn, $</w:t>
+      </w:r>
+      <w:proofErr w:type="spellStart"/>
+      <w:r>
+        <w:t>id</w:t>
+      </w:r>
+      <w:proofErr w:type="spellEnd"/>
+      <w:r>
+        <w:t>)</w:t>
+      </w:r>
+      <w:r>
+        <w:t xml:space="preserve"> :</w:t>
+      </w:r>
+    </w:p>
+    <w:p>
+      <w:r>
+        <w:t xml:space="preserve">Durch die Funktion </w:t>
+      </w:r>
+      <w:proofErr w:type="spellStart"/>
+      <w:r>
+        <w:t>updateData</w:t>
+      </w:r>
+      <w:proofErr w:type="spellEnd"/>
+      <w:r>
+        <w:t xml:space="preserve"> darf der Admin Username, Email und Kennwort von einem User ändern.</w:t>
+      </w:r>
+    </w:p>
+    <w:p>
+      <w:r>
+        <w:t>Ich habe die Funktion so geschrieben dass der Admin freie Hand hat. Das heißt er darf Username, Email oder Kennwort einzeln ändern oder zwei davon gleichzeitig oder alle drei Variablen auf einmal einsetzen und aktualisieren lassen.</w:t>
+      </w:r>
+    </w:p>
+    <w:p>
+      <w:r>
+        <w:t xml:space="preserve">Das </w:t>
+      </w:r>
+      <w:proofErr w:type="spellStart"/>
+      <w:r>
+        <w:t>ganze</w:t>
+      </w:r>
+      <w:proofErr w:type="spellEnd"/>
+      <w:r>
+        <w:t xml:space="preserve"> funktioniert so : </w:t>
+      </w:r>
+    </w:p>
+    <w:p>
+      <w:r>
+        <w:t>.Mit der Aufruf von Update-Taste, wird erstmal geprüft ob die ID eingegeben ist.</w:t>
+      </w:r>
+    </w:p>
+    <w:p>
+      <w:r>
+        <w:t>.Dann werden die Variablen nach den Regeln geprüft.</w:t>
+      </w:r>
+    </w:p>
+    <w:p>
+      <w:r>
+        <w:t xml:space="preserve">  .Ist der Username nicht leer </w:t>
+      </w:r>
+    </w:p>
+    <w:p>
+      <w:pPr>
+        <w:ind w:firstLine="708"/>
+      </w:pPr>
+      <w:r>
+        <w:t>.Besteht er nur aus Buchstaben oder Leertaste =&gt; eingesetzt</w:t>
+      </w:r>
+    </w:p>
+    <w:p>
+      <w:r>
+        <w:t xml:space="preserve">  .Ist das Email nicht leer</w:t>
+      </w:r>
+    </w:p>
+    <w:p>
+      <w:pPr>
+        <w:ind w:firstLine="708"/>
+      </w:pPr>
+      <w:r>
+        <w:t xml:space="preserve">.Entspricht es das richtige Format =&gt; eingesetzt </w:t>
+      </w:r>
+    </w:p>
+    <w:p>
+      <w:r>
+        <w:lastRenderedPageBreak/>
+        <w:t xml:space="preserve">  .Ist das Kennwort leer =&gt; eingesetzt</w:t>
+      </w:r>
+    </w:p>
+    <w:p>
+      <w:r>
+        <w:t>Ist eine oder mehrere Variablen eingesetzt</w:t>
+      </w:r>
+      <w:r>
+        <w:t xml:space="preserve">, wird die </w:t>
+      </w:r>
+      <w:proofErr w:type="spellStart"/>
+      <w:r>
+        <w:t>updateData</w:t>
+      </w:r>
+      <w:proofErr w:type="spellEnd"/>
+      <w:r>
+        <w:t>-Funktion aufgerufen.</w:t>
+      </w:r>
+    </w:p>
+    <w:p>
+      <w:r>
+        <w:t xml:space="preserve">Für die nicht eingesetzte Variablen wird </w:t>
+      </w:r>
+      <w:proofErr w:type="spellStart"/>
+      <w:r>
+        <w:t>empty</w:t>
+      </w:r>
+      <w:proofErr w:type="spellEnd"/>
+      <w:r>
+        <w:t>(„“) eingesetzt.</w:t>
+      </w:r>
+    </w:p>
+    <w:p>
+      <w:r>
+        <w:t xml:space="preserve">In der </w:t>
+      </w:r>
+      <w:proofErr w:type="spellStart"/>
+      <w:r>
+        <w:t>updateData</w:t>
+      </w:r>
+      <w:proofErr w:type="spellEnd"/>
+      <w:r>
+        <w:t>-Funktion wird erstmal geprüft ob oder welche der Variablen leer sind.</w:t>
+      </w:r>
+    </w:p>
+    <w:p>
+      <w:r>
+        <w:t xml:space="preserve">Für die leeren Variablen wird die </w:t>
+      </w:r>
+      <w:proofErr w:type="spellStart"/>
+      <w:r>
+        <w:t>fetch_assoc</w:t>
+      </w:r>
+      <w:proofErr w:type="spellEnd"/>
+      <w:r>
+        <w:t xml:space="preserve">( )-Funktion gerufen und </w:t>
+      </w:r>
+      <w:r>
+        <w:t xml:space="preserve">sie </w:t>
+      </w:r>
+      <w:r>
+        <w:t>füllt die gefehlten Variablen aus.</w:t>
+      </w:r>
+    </w:p>
+    <w:p>
+      <w:pPr>
+        <w:rPr>
+          <w:color w:val="4472C4" w:themeColor="accent1"/>
+          <w:sz w:val="18"/>
+          <w:szCs w:val="18"/>
+        </w:rPr>
+      </w:pPr>
+      <w:r>
+        <w:tab/>
+      </w:r>
+      <w:r>
+        <w:rPr>
+          <w:color w:val="4472C4" w:themeColor="accent1"/>
+          <w:sz w:val="18"/>
+          <w:szCs w:val="18"/>
+        </w:rPr>
+        <w:t>$</w:t>
+      </w:r>
+      <w:proofErr w:type="spellStart"/>
+      <w:r>
+        <w:rPr>
+          <w:color w:val="4472C4" w:themeColor="accent1"/>
+          <w:sz w:val="18"/>
+          <w:szCs w:val="18"/>
+        </w:rPr>
+        <w:t>sql</w:t>
+      </w:r>
+      <w:proofErr w:type="spellEnd"/>
+      <w:r>
+        <w:rPr>
+          <w:color w:val="4472C4" w:themeColor="accent1"/>
+          <w:sz w:val="18"/>
+          <w:szCs w:val="18"/>
+        </w:rPr>
+        <w:t xml:space="preserve"> = "SELECT </w:t>
+      </w:r>
+      <w:proofErr w:type="spellStart"/>
+      <w:r>
+        <w:rPr>
+          <w:color w:val="4472C4" w:themeColor="accent1"/>
+          <w:sz w:val="18"/>
+          <w:szCs w:val="18"/>
+        </w:rPr>
+        <w:t>username</w:t>
+      </w:r>
+      <w:proofErr w:type="spellEnd"/>
+      <w:r>
+        <w:rPr>
+          <w:color w:val="4472C4" w:themeColor="accent1"/>
+          <w:sz w:val="18"/>
+          <w:szCs w:val="18"/>
+        </w:rPr>
+        <w:t xml:space="preserve">, email, </w:t>
+      </w:r>
+      <w:proofErr w:type="spellStart"/>
+      <w:r>
+        <w:rPr>
+          <w:color w:val="4472C4" w:themeColor="accent1"/>
+          <w:sz w:val="18"/>
+          <w:szCs w:val="18"/>
+        </w:rPr>
+        <w:t>kennwort</w:t>
+      </w:r>
+      <w:proofErr w:type="spellEnd"/>
+      <w:r>
+        <w:rPr>
+          <w:color w:val="4472C4" w:themeColor="accent1"/>
+          <w:sz w:val="18"/>
+          <w:szCs w:val="18"/>
+        </w:rPr>
+        <w:t xml:space="preserve"> FROM </w:t>
+      </w:r>
+      <w:proofErr w:type="spellStart"/>
+      <w:r>
+        <w:rPr>
+          <w:color w:val="4472C4" w:themeColor="accent1"/>
+          <w:sz w:val="18"/>
+          <w:szCs w:val="18"/>
+        </w:rPr>
+        <w:t>users</w:t>
+      </w:r>
+      <w:proofErr w:type="spellEnd"/>
+      <w:r>
+        <w:rPr>
+          <w:color w:val="4472C4" w:themeColor="accent1"/>
+          <w:sz w:val="18"/>
+          <w:szCs w:val="18"/>
+        </w:rPr>
+        <w:t xml:space="preserve"> WHERE </w:t>
+      </w:r>
+      <w:proofErr w:type="spellStart"/>
+      <w:r>
+        <w:rPr>
+          <w:color w:val="4472C4" w:themeColor="accent1"/>
+          <w:sz w:val="18"/>
+          <w:szCs w:val="18"/>
+        </w:rPr>
+        <w:t>id</w:t>
+      </w:r>
+      <w:proofErr w:type="spellEnd"/>
+      <w:r>
+        <w:rPr>
+          <w:color w:val="4472C4" w:themeColor="accent1"/>
+          <w:sz w:val="18"/>
+          <w:szCs w:val="18"/>
+        </w:rPr>
+        <w:t xml:space="preserve"> = " . $</w:t>
+      </w:r>
+      <w:proofErr w:type="spellStart"/>
+      <w:r>
+        <w:rPr>
+          <w:color w:val="4472C4" w:themeColor="accent1"/>
+          <w:sz w:val="18"/>
+          <w:szCs w:val="18"/>
+        </w:rPr>
+        <w:t>id</w:t>
+      </w:r>
+      <w:proofErr w:type="spellEnd"/>
+      <w:r>
+        <w:rPr>
+          <w:color w:val="4472C4" w:themeColor="accent1"/>
+          <w:sz w:val="18"/>
+          <w:szCs w:val="18"/>
+        </w:rPr>
+        <w:t xml:space="preserve"> ;</w:t>
+      </w:r>
+    </w:p>
+    <w:p>
+      <w:pPr>
+        <w:rPr>
+          <w:color w:val="4472C4" w:themeColor="accent1"/>
+          <w:sz w:val="18"/>
+          <w:szCs w:val="18"/>
+        </w:rPr>
+      </w:pPr>
+      <w:r>
+        <w:rPr>
+          <w:color w:val="4472C4" w:themeColor="accent1"/>
+          <w:sz w:val="18"/>
+          <w:szCs w:val="18"/>
+        </w:rPr>
+        <w:tab/>
+        <w:t>$</w:t>
+      </w:r>
+      <w:proofErr w:type="spellStart"/>
+      <w:r>
+        <w:rPr>
+          <w:color w:val="4472C4" w:themeColor="accent1"/>
+          <w:sz w:val="18"/>
+          <w:szCs w:val="18"/>
+        </w:rPr>
+        <w:t>result</w:t>
+      </w:r>
+      <w:proofErr w:type="spellEnd"/>
+      <w:r>
+        <w:rPr>
+          <w:color w:val="4472C4" w:themeColor="accent1"/>
+          <w:sz w:val="18"/>
+          <w:szCs w:val="18"/>
+        </w:rPr>
+        <w:t xml:space="preserve"> = $</w:t>
+      </w:r>
+      <w:proofErr w:type="spellStart"/>
+      <w:r>
+        <w:rPr>
+          <w:color w:val="4472C4" w:themeColor="accent1"/>
+          <w:sz w:val="18"/>
+          <w:szCs w:val="18"/>
+        </w:rPr>
+        <w:t>conn</w:t>
+      </w:r>
+      <w:proofErr w:type="spellEnd"/>
+      <w:r>
+        <w:rPr>
+          <w:color w:val="4472C4" w:themeColor="accent1"/>
+          <w:sz w:val="18"/>
+          <w:szCs w:val="18"/>
+        </w:rPr>
+        <w:t>-&gt;</w:t>
+      </w:r>
+      <w:proofErr w:type="spellStart"/>
+      <w:r>
+        <w:rPr>
+          <w:color w:val="4472C4" w:themeColor="accent1"/>
+          <w:sz w:val="18"/>
+          <w:szCs w:val="18"/>
+        </w:rPr>
+        <w:t>query</w:t>
+      </w:r>
+      <w:proofErr w:type="spellEnd"/>
+      <w:r>
+        <w:rPr>
+          <w:color w:val="4472C4" w:themeColor="accent1"/>
+          <w:sz w:val="18"/>
+          <w:szCs w:val="18"/>
+        </w:rPr>
+        <w:t>($</w:t>
+      </w:r>
+      <w:proofErr w:type="spellStart"/>
+      <w:r>
+        <w:rPr>
+          <w:color w:val="4472C4" w:themeColor="accent1"/>
+          <w:sz w:val="18"/>
+          <w:szCs w:val="18"/>
+        </w:rPr>
+        <w:t>sql</w:t>
+      </w:r>
+      <w:proofErr w:type="spellEnd"/>
+      <w:r>
+        <w:rPr>
+          <w:color w:val="4472C4" w:themeColor="accent1"/>
+          <w:sz w:val="18"/>
+          <w:szCs w:val="18"/>
+        </w:rPr>
+        <w:t>);</w:t>
+      </w:r>
+    </w:p>
+    <w:p>
+      <w:pPr>
+        <w:rPr>
+          <w:color w:val="4472C4" w:themeColor="accent1"/>
+          <w:sz w:val="18"/>
+          <w:szCs w:val="18"/>
+        </w:rPr>
+      </w:pPr>
+      <w:r>
+        <w:rPr>
+          <w:color w:val="4472C4" w:themeColor="accent1"/>
+          <w:sz w:val="18"/>
+          <w:szCs w:val="18"/>
+        </w:rPr>
+        <w:tab/>
+      </w:r>
+      <w:proofErr w:type="spellStart"/>
+      <w:r>
+        <w:rPr>
+          <w:color w:val="4472C4" w:themeColor="accent1"/>
+          <w:sz w:val="18"/>
+          <w:szCs w:val="18"/>
+        </w:rPr>
+        <w:t>if</w:t>
+      </w:r>
+      <w:proofErr w:type="spellEnd"/>
+      <w:r>
+        <w:rPr>
+          <w:color w:val="4472C4" w:themeColor="accent1"/>
+          <w:sz w:val="18"/>
+          <w:szCs w:val="18"/>
+        </w:rPr>
+        <w:t xml:space="preserve"> ($</w:t>
+      </w:r>
+      <w:proofErr w:type="spellStart"/>
+      <w:r>
+        <w:rPr>
+          <w:color w:val="4472C4" w:themeColor="accent1"/>
+          <w:sz w:val="18"/>
+          <w:szCs w:val="18"/>
+        </w:rPr>
+        <w:t>result</w:t>
+      </w:r>
+      <w:proofErr w:type="spellEnd"/>
+      <w:r>
+        <w:rPr>
+          <w:color w:val="4472C4" w:themeColor="accent1"/>
+          <w:sz w:val="18"/>
+          <w:szCs w:val="18"/>
+        </w:rPr>
+        <w:t>-&gt;</w:t>
+      </w:r>
+      <w:proofErr w:type="spellStart"/>
+      <w:r>
+        <w:rPr>
+          <w:color w:val="4472C4" w:themeColor="accent1"/>
+          <w:sz w:val="18"/>
+          <w:szCs w:val="18"/>
+        </w:rPr>
+        <w:t>num_rows</w:t>
+      </w:r>
+      <w:proofErr w:type="spellEnd"/>
+      <w:r>
+        <w:rPr>
+          <w:color w:val="4472C4" w:themeColor="accent1"/>
+          <w:sz w:val="18"/>
+          <w:szCs w:val="18"/>
+        </w:rPr>
+        <w:t xml:space="preserve"> &gt; 0) {</w:t>
+      </w:r>
+    </w:p>
+    <w:p>
+      <w:pPr>
+        <w:rPr>
+          <w:color w:val="4472C4" w:themeColor="accent1"/>
+          <w:sz w:val="18"/>
+          <w:szCs w:val="18"/>
+        </w:rPr>
+      </w:pPr>
+      <w:r>
+        <w:rPr>
+          <w:color w:val="4472C4" w:themeColor="accent1"/>
+          <w:sz w:val="18"/>
+          <w:szCs w:val="18"/>
+        </w:rPr>
+        <w:tab/>
+      </w:r>
+      <w:r>
+        <w:rPr>
+          <w:color w:val="4472C4" w:themeColor="accent1"/>
+          <w:sz w:val="18"/>
+          <w:szCs w:val="18"/>
+        </w:rPr>
+        <w:tab/>
+      </w:r>
+      <w:proofErr w:type="spellStart"/>
+      <w:r>
+        <w:rPr>
+          <w:color w:val="4472C4" w:themeColor="accent1"/>
+          <w:sz w:val="18"/>
+          <w:szCs w:val="18"/>
+        </w:rPr>
+        <w:t>while</w:t>
+      </w:r>
+      <w:proofErr w:type="spellEnd"/>
+      <w:r>
+        <w:rPr>
+          <w:color w:val="4472C4" w:themeColor="accent1"/>
+          <w:sz w:val="18"/>
+          <w:szCs w:val="18"/>
+        </w:rPr>
+        <w:t xml:space="preserve"> ($</w:t>
+      </w:r>
+      <w:proofErr w:type="spellStart"/>
+      <w:r>
+        <w:rPr>
+          <w:color w:val="4472C4" w:themeColor="accent1"/>
+          <w:sz w:val="18"/>
+          <w:szCs w:val="18"/>
+        </w:rPr>
+        <w:t>row</w:t>
+      </w:r>
+      <w:proofErr w:type="spellEnd"/>
+      <w:r>
+        <w:rPr>
+          <w:color w:val="4472C4" w:themeColor="accent1"/>
+          <w:sz w:val="18"/>
+          <w:szCs w:val="18"/>
+        </w:rPr>
+        <w:t xml:space="preserve"> = $</w:t>
+      </w:r>
+      <w:proofErr w:type="spellStart"/>
+      <w:r>
+        <w:rPr>
+          <w:color w:val="4472C4" w:themeColor="accent1"/>
+          <w:sz w:val="18"/>
+          <w:szCs w:val="18"/>
+        </w:rPr>
+        <w:t>result</w:t>
+      </w:r>
+      <w:proofErr w:type="spellEnd"/>
+      <w:r>
+        <w:rPr>
+          <w:color w:val="4472C4" w:themeColor="accent1"/>
+          <w:sz w:val="18"/>
+          <w:szCs w:val="18"/>
+        </w:rPr>
+        <w:t>-&gt;</w:t>
+      </w:r>
+      <w:proofErr w:type="spellStart"/>
+      <w:r>
+        <w:rPr>
+          <w:color w:val="4472C4" w:themeColor="accent1"/>
+          <w:sz w:val="18"/>
+          <w:szCs w:val="18"/>
+        </w:rPr>
+        <w:t>fetch_assoc</w:t>
+      </w:r>
+      <w:proofErr w:type="spellEnd"/>
+      <w:r>
+        <w:rPr>
+          <w:color w:val="4472C4" w:themeColor="accent1"/>
+          <w:sz w:val="18"/>
+          <w:szCs w:val="18"/>
+        </w:rPr>
+        <w:t>()) {</w:t>
+      </w:r>
+    </w:p>
+    <w:p>
+      <w:pPr>
+        <w:rPr>
+          <w:color w:val="4472C4" w:themeColor="accent1"/>
+          <w:sz w:val="18"/>
+          <w:szCs w:val="18"/>
+        </w:rPr>
+      </w:pPr>
+      <w:r>
+        <w:rPr>
+          <w:color w:val="4472C4" w:themeColor="accent1"/>
+          <w:sz w:val="18"/>
+          <w:szCs w:val="18"/>
+        </w:rPr>
+        <w:tab/>
+      </w:r>
+      <w:r>
+        <w:rPr>
+          <w:color w:val="4472C4" w:themeColor="accent1"/>
+          <w:sz w:val="18"/>
+          <w:szCs w:val="18"/>
+        </w:rPr>
+        <w:tab/>
+      </w:r>
+      <w:r>
+        <w:rPr>
+          <w:color w:val="4472C4" w:themeColor="accent1"/>
+          <w:sz w:val="18"/>
+          <w:szCs w:val="18"/>
+        </w:rPr>
+        <w:tab/>
+      </w:r>
+      <w:proofErr w:type="spellStart"/>
+      <w:r>
+        <w:rPr>
+          <w:color w:val="4472C4" w:themeColor="accent1"/>
+          <w:sz w:val="18"/>
+          <w:szCs w:val="18"/>
+        </w:rPr>
+        <w:t>if</w:t>
+      </w:r>
+      <w:proofErr w:type="spellEnd"/>
+      <w:r>
+        <w:rPr>
+          <w:color w:val="4472C4" w:themeColor="accent1"/>
+          <w:sz w:val="18"/>
+          <w:szCs w:val="18"/>
+        </w:rPr>
+        <w:t xml:space="preserve"> (</w:t>
+      </w:r>
+      <w:proofErr w:type="spellStart"/>
+      <w:r>
+        <w:rPr>
+          <w:color w:val="4472C4" w:themeColor="accent1"/>
+          <w:sz w:val="18"/>
+          <w:szCs w:val="18"/>
+        </w:rPr>
+        <w:t>empty</w:t>
+      </w:r>
+      <w:proofErr w:type="spellEnd"/>
+      <w:r>
+        <w:rPr>
+          <w:color w:val="4472C4" w:themeColor="accent1"/>
+          <w:sz w:val="18"/>
+          <w:szCs w:val="18"/>
+        </w:rPr>
+        <w:t>($</w:t>
+      </w:r>
+      <w:proofErr w:type="spellStart"/>
+      <w:r>
+        <w:rPr>
+          <w:color w:val="4472C4" w:themeColor="accent1"/>
+          <w:sz w:val="18"/>
+          <w:szCs w:val="18"/>
+        </w:rPr>
+        <w:t>uname</w:t>
+      </w:r>
+      <w:proofErr w:type="spellEnd"/>
+      <w:r>
+        <w:rPr>
+          <w:color w:val="4472C4" w:themeColor="accent1"/>
+          <w:sz w:val="18"/>
+          <w:szCs w:val="18"/>
+        </w:rPr>
+        <w:t>)){</w:t>
+      </w:r>
+    </w:p>
+    <w:p>
+      <w:pPr>
+        <w:rPr>
+          <w:color w:val="4472C4" w:themeColor="accent1"/>
+          <w:sz w:val="18"/>
+          <w:szCs w:val="18"/>
+        </w:rPr>
+      </w:pPr>
+      <w:r>
+        <w:rPr>
+          <w:color w:val="4472C4" w:themeColor="accent1"/>
+          <w:sz w:val="18"/>
+          <w:szCs w:val="18"/>
+        </w:rPr>
+        <w:tab/>
+      </w:r>
+      <w:r>
+        <w:rPr>
+          <w:color w:val="4472C4" w:themeColor="accent1"/>
+          <w:sz w:val="18"/>
+          <w:szCs w:val="18"/>
+        </w:rPr>
+        <w:tab/>
+      </w:r>
+      <w:r>
+        <w:rPr>
+          <w:color w:val="4472C4" w:themeColor="accent1"/>
+          <w:sz w:val="18"/>
+          <w:szCs w:val="18"/>
+        </w:rPr>
+        <w:tab/>
+      </w:r>
+      <w:r>
+        <w:rPr>
+          <w:color w:val="4472C4" w:themeColor="accent1"/>
+          <w:sz w:val="18"/>
+          <w:szCs w:val="18"/>
+        </w:rPr>
+        <w:tab/>
+        <w:t>$</w:t>
+      </w:r>
+      <w:proofErr w:type="spellStart"/>
+      <w:r>
+        <w:rPr>
+          <w:color w:val="4472C4" w:themeColor="accent1"/>
+          <w:sz w:val="18"/>
+          <w:szCs w:val="18"/>
+        </w:rPr>
+        <w:t>uname</w:t>
+      </w:r>
+      <w:proofErr w:type="spellEnd"/>
+      <w:r>
+        <w:rPr>
+          <w:color w:val="4472C4" w:themeColor="accent1"/>
+          <w:sz w:val="18"/>
+          <w:szCs w:val="18"/>
+        </w:rPr>
+        <w:t xml:space="preserve"> = $</w:t>
+      </w:r>
+      <w:proofErr w:type="spellStart"/>
+      <w:r>
+        <w:rPr>
+          <w:color w:val="4472C4" w:themeColor="accent1"/>
+          <w:sz w:val="18"/>
+          <w:szCs w:val="18"/>
+        </w:rPr>
+        <w:t>row</w:t>
+      </w:r>
+      <w:proofErr w:type="spellEnd"/>
+      <w:r>
+        <w:rPr>
+          <w:color w:val="4472C4" w:themeColor="accent1"/>
+          <w:sz w:val="18"/>
+          <w:szCs w:val="18"/>
+        </w:rPr>
+        <w:t>["</w:t>
+      </w:r>
+      <w:proofErr w:type="spellStart"/>
+      <w:r>
+        <w:rPr>
+          <w:color w:val="4472C4" w:themeColor="accent1"/>
+          <w:sz w:val="18"/>
+          <w:szCs w:val="18"/>
+        </w:rPr>
+        <w:t>username</w:t>
+      </w:r>
+      <w:proofErr w:type="spellEnd"/>
+      <w:r>
+        <w:rPr>
+          <w:color w:val="4472C4" w:themeColor="accent1"/>
+          <w:sz w:val="18"/>
+          <w:szCs w:val="18"/>
+        </w:rPr>
+        <w:t>"];</w:t>
+      </w:r>
+    </w:p>
+    <w:p>
+      <w:pPr>
+        <w:rPr>
+          <w:color w:val="4472C4" w:themeColor="accent1"/>
+          <w:sz w:val="18"/>
+          <w:szCs w:val="18"/>
+        </w:rPr>
+      </w:pPr>
+      <w:r>
+        <w:rPr>
+          <w:color w:val="4472C4" w:themeColor="accent1"/>
+          <w:sz w:val="18"/>
+          <w:szCs w:val="18"/>
+        </w:rPr>
+        <w:tab/>
+      </w:r>
+      <w:r>
+        <w:rPr>
+          <w:color w:val="4472C4" w:themeColor="accent1"/>
+          <w:sz w:val="18"/>
+          <w:szCs w:val="18"/>
+        </w:rPr>
+        <w:tab/>
+      </w:r>
+      <w:r>
+        <w:rPr>
+          <w:color w:val="4472C4" w:themeColor="accent1"/>
+          <w:sz w:val="18"/>
+          <w:szCs w:val="18"/>
+        </w:rPr>
+        <w:tab/>
+        <w:t>}</w:t>
+      </w:r>
+    </w:p>
+    <w:p>
+      <w:pPr>
+        <w:rPr>
+          <w:color w:val="4472C4" w:themeColor="accent1"/>
+          <w:sz w:val="18"/>
+          <w:szCs w:val="18"/>
+        </w:rPr>
+      </w:pPr>
+      <w:r>
+        <w:rPr>
+          <w:color w:val="4472C4" w:themeColor="accent1"/>
+          <w:sz w:val="18"/>
+          <w:szCs w:val="18"/>
+        </w:rPr>
+        <w:tab/>
+      </w:r>
+      <w:r>
+        <w:rPr>
+          <w:color w:val="4472C4" w:themeColor="accent1"/>
+          <w:sz w:val="18"/>
+          <w:szCs w:val="18"/>
+        </w:rPr>
+        <w:tab/>
+      </w:r>
+      <w:r>
+        <w:rPr>
+          <w:color w:val="4472C4" w:themeColor="accent1"/>
+          <w:sz w:val="18"/>
+          <w:szCs w:val="18"/>
+        </w:rPr>
+        <w:tab/>
+      </w:r>
+      <w:proofErr w:type="spellStart"/>
+      <w:r>
+        <w:rPr>
+          <w:color w:val="4472C4" w:themeColor="accent1"/>
+          <w:sz w:val="18"/>
+          <w:szCs w:val="18"/>
+        </w:rPr>
+        <w:t>if</w:t>
+      </w:r>
+      <w:proofErr w:type="spellEnd"/>
+      <w:r>
+        <w:rPr>
+          <w:color w:val="4472C4" w:themeColor="accent1"/>
+          <w:sz w:val="18"/>
+          <w:szCs w:val="18"/>
+        </w:rPr>
+        <w:t xml:space="preserve"> (</w:t>
+      </w:r>
+      <w:proofErr w:type="spellStart"/>
+      <w:r>
+        <w:rPr>
+          <w:color w:val="4472C4" w:themeColor="accent1"/>
+          <w:sz w:val="18"/>
+          <w:szCs w:val="18"/>
+        </w:rPr>
+        <w:t>empty</w:t>
+      </w:r>
+      <w:proofErr w:type="spellEnd"/>
+      <w:r>
+        <w:rPr>
+          <w:color w:val="4472C4" w:themeColor="accent1"/>
+          <w:sz w:val="18"/>
+          <w:szCs w:val="18"/>
+        </w:rPr>
+        <w:t>($</w:t>
+      </w:r>
+      <w:proofErr w:type="spellStart"/>
+      <w:r>
+        <w:rPr>
+          <w:color w:val="4472C4" w:themeColor="accent1"/>
+          <w:sz w:val="18"/>
+          <w:szCs w:val="18"/>
+        </w:rPr>
+        <w:t>eMail</w:t>
+      </w:r>
+      <w:proofErr w:type="spellEnd"/>
+      <w:r>
+        <w:rPr>
+          <w:color w:val="4472C4" w:themeColor="accent1"/>
+          <w:sz w:val="18"/>
+          <w:szCs w:val="18"/>
+        </w:rPr>
+        <w:t>)){</w:t>
+      </w:r>
+    </w:p>
+    <w:p>
+      <w:pPr>
+        <w:rPr>
+          <w:color w:val="4472C4" w:themeColor="accent1"/>
+          <w:sz w:val="18"/>
+          <w:szCs w:val="18"/>
+        </w:rPr>
+      </w:pPr>
+      <w:r>
+        <w:rPr>
+          <w:color w:val="4472C4" w:themeColor="accent1"/>
+          <w:sz w:val="18"/>
+          <w:szCs w:val="18"/>
+        </w:rPr>
+        <w:tab/>
+      </w:r>
+      <w:r>
+        <w:rPr>
+          <w:color w:val="4472C4" w:themeColor="accent1"/>
+          <w:sz w:val="18"/>
+          <w:szCs w:val="18"/>
+        </w:rPr>
+        <w:tab/>
+      </w:r>
+      <w:r>
+        <w:rPr>
+          <w:color w:val="4472C4" w:themeColor="accent1"/>
+          <w:sz w:val="18"/>
+          <w:szCs w:val="18"/>
+        </w:rPr>
+        <w:tab/>
+      </w:r>
+      <w:r>
+        <w:rPr>
+          <w:color w:val="4472C4" w:themeColor="accent1"/>
+          <w:sz w:val="18"/>
+          <w:szCs w:val="18"/>
+        </w:rPr>
+        <w:tab/>
+        <w:t>$</w:t>
+      </w:r>
+      <w:proofErr w:type="spellStart"/>
+      <w:r>
+        <w:rPr>
+          <w:color w:val="4472C4" w:themeColor="accent1"/>
+          <w:sz w:val="18"/>
+          <w:szCs w:val="18"/>
+        </w:rPr>
+        <w:t>eMail</w:t>
+      </w:r>
+      <w:proofErr w:type="spellEnd"/>
+      <w:r>
+        <w:rPr>
+          <w:color w:val="4472C4" w:themeColor="accent1"/>
+          <w:sz w:val="18"/>
+          <w:szCs w:val="18"/>
+        </w:rPr>
+        <w:t xml:space="preserve"> = $</w:t>
+      </w:r>
+      <w:proofErr w:type="spellStart"/>
+      <w:r>
+        <w:rPr>
+          <w:color w:val="4472C4" w:themeColor="accent1"/>
+          <w:sz w:val="18"/>
+          <w:szCs w:val="18"/>
+        </w:rPr>
+        <w:t>row</w:t>
+      </w:r>
+      <w:proofErr w:type="spellEnd"/>
+      <w:r>
+        <w:rPr>
+          <w:color w:val="4472C4" w:themeColor="accent1"/>
+          <w:sz w:val="18"/>
+          <w:szCs w:val="18"/>
+        </w:rPr>
+        <w:t>["email"];</w:t>
+      </w:r>
+    </w:p>
+    <w:p>
+      <w:pPr>
+        <w:rPr>
+          <w:color w:val="4472C4" w:themeColor="accent1"/>
+          <w:sz w:val="18"/>
+          <w:szCs w:val="18"/>
+        </w:rPr>
+      </w:pPr>
+      <w:r>
+        <w:rPr>
+          <w:color w:val="4472C4" w:themeColor="accent1"/>
+          <w:sz w:val="18"/>
+          <w:szCs w:val="18"/>
+        </w:rPr>
+        <w:tab/>
+      </w:r>
+      <w:r>
+        <w:rPr>
+          <w:color w:val="4472C4" w:themeColor="accent1"/>
+          <w:sz w:val="18"/>
+          <w:szCs w:val="18"/>
+        </w:rPr>
+        <w:tab/>
+      </w:r>
+      <w:r>
+        <w:rPr>
+          <w:color w:val="4472C4" w:themeColor="accent1"/>
+          <w:sz w:val="18"/>
+          <w:szCs w:val="18"/>
+        </w:rPr>
+        <w:tab/>
+        <w:t>}</w:t>
+      </w:r>
+    </w:p>
+    <w:p>
+      <w:pPr>
+        <w:rPr>
+          <w:color w:val="4472C4" w:themeColor="accent1"/>
+          <w:sz w:val="18"/>
+          <w:szCs w:val="18"/>
+        </w:rPr>
+      </w:pPr>
+      <w:r>
+        <w:rPr>
+          <w:color w:val="4472C4" w:themeColor="accent1"/>
+          <w:sz w:val="18"/>
+          <w:szCs w:val="18"/>
+        </w:rPr>
+        <w:tab/>
+      </w:r>
+      <w:r>
+        <w:rPr>
+          <w:color w:val="4472C4" w:themeColor="accent1"/>
+          <w:sz w:val="18"/>
+          <w:szCs w:val="18"/>
+        </w:rPr>
+        <w:tab/>
+      </w:r>
+      <w:r>
+        <w:rPr>
+          <w:color w:val="4472C4" w:themeColor="accent1"/>
+          <w:sz w:val="18"/>
+          <w:szCs w:val="18"/>
+        </w:rPr>
+        <w:tab/>
+      </w:r>
+      <w:proofErr w:type="spellStart"/>
+      <w:r>
+        <w:rPr>
+          <w:color w:val="4472C4" w:themeColor="accent1"/>
+          <w:sz w:val="18"/>
+          <w:szCs w:val="18"/>
+        </w:rPr>
+        <w:t>if</w:t>
+      </w:r>
+      <w:proofErr w:type="spellEnd"/>
+      <w:r>
+        <w:rPr>
+          <w:color w:val="4472C4" w:themeColor="accent1"/>
+          <w:sz w:val="18"/>
+          <w:szCs w:val="18"/>
+        </w:rPr>
+        <w:t xml:space="preserve"> (</w:t>
+      </w:r>
+      <w:proofErr w:type="spellStart"/>
+      <w:r>
+        <w:rPr>
+          <w:color w:val="4472C4" w:themeColor="accent1"/>
+          <w:sz w:val="18"/>
+          <w:szCs w:val="18"/>
+        </w:rPr>
+        <w:t>empty</w:t>
+      </w:r>
+      <w:proofErr w:type="spellEnd"/>
+      <w:r>
+        <w:rPr>
+          <w:color w:val="4472C4" w:themeColor="accent1"/>
+          <w:sz w:val="18"/>
+          <w:szCs w:val="18"/>
+        </w:rPr>
+        <w:t>($kenn)){</w:t>
+      </w:r>
+    </w:p>
+    <w:p>
+      <w:pPr>
+        <w:rPr>
+          <w:color w:val="4472C4" w:themeColor="accent1"/>
+          <w:sz w:val="18"/>
+          <w:szCs w:val="18"/>
+        </w:rPr>
+      </w:pPr>
+      <w:r>
+        <w:rPr>
+          <w:color w:val="4472C4" w:themeColor="accent1"/>
+          <w:sz w:val="18"/>
+          <w:szCs w:val="18"/>
+        </w:rPr>
+        <w:tab/>
+      </w:r>
+      <w:r>
+        <w:rPr>
+          <w:color w:val="4472C4" w:themeColor="accent1"/>
+          <w:sz w:val="18"/>
+          <w:szCs w:val="18"/>
+        </w:rPr>
+        <w:tab/>
+      </w:r>
+      <w:r>
+        <w:rPr>
+          <w:color w:val="4472C4" w:themeColor="accent1"/>
+          <w:sz w:val="18"/>
+          <w:szCs w:val="18"/>
+        </w:rPr>
+        <w:tab/>
+      </w:r>
+      <w:r>
+        <w:rPr>
+          <w:color w:val="4472C4" w:themeColor="accent1"/>
+          <w:sz w:val="18"/>
+          <w:szCs w:val="18"/>
+        </w:rPr>
+        <w:tab/>
+        <w:t>$kenn = $</w:t>
+      </w:r>
+      <w:proofErr w:type="spellStart"/>
+      <w:r>
+        <w:rPr>
+          <w:color w:val="4472C4" w:themeColor="accent1"/>
+          <w:sz w:val="18"/>
+          <w:szCs w:val="18"/>
+        </w:rPr>
+        <w:t>row</w:t>
+      </w:r>
+      <w:proofErr w:type="spellEnd"/>
+      <w:r>
+        <w:rPr>
+          <w:color w:val="4472C4" w:themeColor="accent1"/>
+          <w:sz w:val="18"/>
+          <w:szCs w:val="18"/>
+        </w:rPr>
+        <w:t>["</w:t>
+      </w:r>
+      <w:proofErr w:type="spellStart"/>
+      <w:r>
+        <w:rPr>
+          <w:color w:val="4472C4" w:themeColor="accent1"/>
+          <w:sz w:val="18"/>
+          <w:szCs w:val="18"/>
+        </w:rPr>
+        <w:t>kennwort</w:t>
+      </w:r>
+      <w:proofErr w:type="spellEnd"/>
+      <w:r>
+        <w:rPr>
+          <w:color w:val="4472C4" w:themeColor="accent1"/>
+          <w:sz w:val="18"/>
+          <w:szCs w:val="18"/>
+        </w:rPr>
+        <w:t>"];</w:t>
+      </w:r>
+    </w:p>
+    <w:p>
+      <w:pPr>
+        <w:rPr>
+          <w:color w:val="4472C4" w:themeColor="accent1"/>
+          <w:sz w:val="18"/>
+          <w:szCs w:val="18"/>
+        </w:rPr>
+      </w:pPr>
+      <w:r>
+        <w:rPr>
+          <w:color w:val="4472C4" w:themeColor="accent1"/>
+          <w:sz w:val="18"/>
+          <w:szCs w:val="18"/>
+        </w:rPr>
+        <w:tab/>
+      </w:r>
+      <w:r>
+        <w:rPr>
+          <w:color w:val="4472C4" w:themeColor="accent1"/>
+          <w:sz w:val="18"/>
+          <w:szCs w:val="18"/>
+        </w:rPr>
+        <w:tab/>
+      </w:r>
+      <w:r>
+        <w:rPr>
+          <w:color w:val="4472C4" w:themeColor="accent1"/>
+          <w:sz w:val="18"/>
+          <w:szCs w:val="18"/>
+        </w:rPr>
+        <w:tab/>
+        <w:t>}</w:t>
+      </w:r>
+    </w:p>
+    <w:p>
+      <w:pPr>
+        <w:rPr>
+          <w:color w:val="4472C4" w:themeColor="accent1"/>
+          <w:sz w:val="18"/>
+          <w:szCs w:val="18"/>
+        </w:rPr>
+      </w:pPr>
+      <w:r>
+        <w:rPr>
+          <w:color w:val="4472C4" w:themeColor="accent1"/>
+          <w:sz w:val="18"/>
+          <w:szCs w:val="18"/>
+        </w:rPr>
+        <w:tab/>
+      </w:r>
+      <w:r>
+        <w:rPr>
+          <w:color w:val="4472C4" w:themeColor="accent1"/>
+          <w:sz w:val="18"/>
+          <w:szCs w:val="18"/>
+        </w:rPr>
+        <w:tab/>
+        <w:t>}</w:t>
+      </w:r>
+    </w:p>
+    <w:p/>
+    <w:p>
+      <w:r>
+        <w:t>Erst danach wird</w:t>
+      </w:r>
+      <w:r>
+        <w:t xml:space="preserve"> der SQL-Befehl ersetzt und die Update-Funktion( ) ausgeführt.</w:t>
+      </w:r>
+    </w:p>
+    <w:p>
+      <w:pPr>
+        <w:rPr>
+          <w:color w:val="FF0000"/>
+        </w:rPr>
+      </w:pPr>
+      <w:r>
+        <w:rPr>
+          <w:color w:val="FF0000"/>
+        </w:rPr>
         <w:t>Wenn Sie einen bestimmten Algorithmus entwickelt haben, oder eine bestimmte Berechnung durchführen, oder wenn es ein anderes wichtiges technisches Detail gibt, beschreiben sie es bitte.</w:t>
       </w:r>
     </w:p>
@@ -2093,7 +3310,7 @@
 </file>
 
 <file path=customXml/itemProps1.xml><?xml version="1.0" encoding="utf-8"?>
-<ds:datastoreItem xmlns:ds="http://schemas.openxmlformats.org/officeDocument/2006/customXml" ds:itemID="{473FF022-0037-413F-BEEB-1512CA267A3F}">
+<ds:datastoreItem xmlns:ds="http://schemas.openxmlformats.org/officeDocument/2006/customXml" ds:itemID="{DEE87BB6-33A6-4705-978E-E3C64DBF28F5}">
   <ds:schemaRefs>
     <ds:schemaRef ds:uri="http://schemas.openxmlformats.org/officeDocument/2006/bibliography"/>
   </ds:schemaRefs>

</xml_diff>